<commit_message>
Update al achivo word
Modifique y agregue el for para dibujar los rectangulos a los ancho del lienzo
</commit_message>
<xml_diff>
--- a/Ejercicio03Mamani,Fernando.docx
+++ b/Ejercicio03Mamani,Fernando.docx
@@ -206,7 +206,7 @@
                 <v:shape id="_x0000_i1025" type="#_x0000_t75" style="width:78.15pt;height:44.85pt" o:ole="">
                   <v:imagedata r:id="rId8" o:title=""/>
                 </v:shape>
-                <o:OLEObject Type="Embed" ProgID="PBrush" ShapeID="_x0000_i1025" DrawAspect="Content" ObjectID="_1774365456" r:id="rId9"/>
+                <o:OLEObject Type="Embed" ProgID="PBrush" ShapeID="_x0000_i1025" DrawAspect="Content" ObjectID="_1774368850" r:id="rId9"/>
               </w:object>
             </w:r>
           </w:p>
@@ -715,8 +715,6 @@
                                 </w14:textOutline>
                               </w:rPr>
                             </w:pPr>
-                            <w:proofErr w:type="spellStart"/>
-                            <w:proofErr w:type="gramStart"/>
                             <w:r>
                               <w:rPr>
                                 <w:color w:val="000000" w:themeColor="text1"/>
@@ -735,8 +733,6 @@
                               </w:rPr>
                               <w:t>Mamani,Fernando</w:t>
                             </w:r>
-                            <w:proofErr w:type="spellEnd"/>
-                            <w:proofErr w:type="gramEnd"/>
                             <w:r>
                               <w:rPr>
                                 <w:color w:val="000000" w:themeColor="text1"/>
@@ -1210,11 +1206,9 @@
     </w:p>
     <w:p/>
     <w:p>
-      <w:proofErr w:type="spellStart"/>
       <w:r>
         <w:t>Analisis</w:t>
       </w:r>
-      <w:proofErr w:type="spellEnd"/>
       <w:r>
         <w:t>:</w:t>
       </w:r>
@@ -1223,13 +1217,8 @@
       <w:r>
         <w:tab/>
       </w:r>
-      <w:proofErr w:type="spellStart"/>
-      <w:r>
-        <w:t>Descripcion</w:t>
-      </w:r>
-      <w:proofErr w:type="spellEnd"/>
-      <w:r>
-        <w:t xml:space="preserve"> del Problema:  </w:t>
+      <w:r>
+        <w:t xml:space="preserve">Descripcion del Problema:  </w:t>
       </w:r>
       <w:r>
         <w:t>Dibuja en el lienzo rectángulos utilizando estructuras iterativas</w:t>
@@ -1244,32 +1233,13 @@
     <w:p>
       <w:r>
         <w:tab/>
-      </w:r>
-      <w:proofErr w:type="spellStart"/>
-      <w:r>
-        <w:t>coordenadasRectangulo</w:t>
-      </w:r>
-      <w:proofErr w:type="spellEnd"/>
-      <w:r>
-        <w:t>: coordenadas cartesianas</w:t>
+        <w:t>coordenadasRectangulo: coordenadas cartesianas</w:t>
       </w:r>
     </w:p>
     <w:p>
       <w:r>
         <w:tab/>
-      </w:r>
-      <w:proofErr w:type="spellStart"/>
-      <w:proofErr w:type="gramStart"/>
-      <w:r>
-        <w:t>ancho,alto</w:t>
-      </w:r>
-      <w:proofErr w:type="gramEnd"/>
-      <w:r>
-        <w:t>,distanciaEntreRectangulo</w:t>
-      </w:r>
-      <w:proofErr w:type="spellEnd"/>
-      <w:r>
-        <w:t>: entero</w:t>
+        <w:t>ancho,alto,distanciaEntreRectangulo: entero</w:t>
       </w:r>
     </w:p>
     <w:p/>
@@ -1302,7 +1272,6 @@
           <w:lang w:val="en-US"/>
         </w:rPr>
       </w:pPr>
-      <w:proofErr w:type="spellStart"/>
       <w:r>
         <w:lastRenderedPageBreak/>
         <w:t>Dise</w:t>
@@ -1313,7 +1282,6 @@
         </w:rPr>
         <w:t>ño</w:t>
       </w:r>
-      <w:proofErr w:type="spellEnd"/>
       <w:r>
         <w:rPr>
           <w:lang w:val="en-US"/>
@@ -1343,17 +1311,17 @@
     <w:tbl>
       <w:tblPr>
         <w:tblStyle w:val="Tablaconcuadrcula"/>
-        <w:tblW w:w="0" w:type="auto"/>
+        <w:tblW w:w="8363" w:type="dxa"/>
         <w:tblInd w:w="704" w:type="dxa"/>
         <w:tblLook w:val="04A0" w:firstRow="1" w:lastRow="0" w:firstColumn="1" w:lastColumn="0" w:noHBand="0" w:noVBand="1"/>
       </w:tblPr>
       <w:tblGrid>
-        <w:gridCol w:w="7790"/>
+        <w:gridCol w:w="8363"/>
       </w:tblGrid>
       <w:tr>
         <w:tc>
           <w:tcPr>
-            <w:tcW w:w="7790" w:type="dxa"/>
+            <w:tcW w:w="8363" w:type="dxa"/>
           </w:tcPr>
           <w:p>
             <w:pPr>
@@ -1364,7 +1332,6 @@
                 <w:lang w:val="en-US"/>
               </w:rPr>
             </w:pPr>
-            <w:proofErr w:type="spellStart"/>
             <w:r>
               <w:rPr>
                 <w:b/>
@@ -1372,17 +1339,7 @@
                 <w:u w:val="single"/>
                 <w:lang w:val="en-US"/>
               </w:rPr>
-              <w:t>Entidad</w:t>
-            </w:r>
-            <w:proofErr w:type="spellEnd"/>
-            <w:r>
-              <w:rPr>
-                <w:b/>
-                <w:bCs/>
-                <w:u w:val="single"/>
-                <w:lang w:val="en-US"/>
-              </w:rPr>
-              <w:t>:</w:t>
+              <w:t>Entidad:</w:t>
             </w:r>
           </w:p>
           <w:p>
@@ -1401,23 +1358,15 @@
               <w:rPr>
                 <w:lang w:val="en-US"/>
               </w:rPr>
-              <w:t xml:space="preserve"> </w:t>
-            </w:r>
-            <w:proofErr w:type="spellStart"/>
-            <w:r>
-              <w:rPr>
-                <w:lang w:val="en-US"/>
-              </w:rPr>
-              <w:t>Lienzo</w:t>
-            </w:r>
-            <w:proofErr w:type="spellEnd"/>
+              <w:t xml:space="preserve"> Lienzo</w:t>
+            </w:r>
           </w:p>
         </w:tc>
       </w:tr>
       <w:tr>
         <w:tc>
           <w:tcPr>
-            <w:tcW w:w="7790" w:type="dxa"/>
+            <w:tcW w:w="8363" w:type="dxa"/>
           </w:tcPr>
           <w:p>
             <w:pPr>
@@ -1448,30 +1397,8 @@
               <w:rPr>
                 <w:lang w:val="en-US"/>
               </w:rPr>
-              <w:t xml:space="preserve">                 </w:t>
-            </w:r>
-            <w:proofErr w:type="spellStart"/>
-            <w:r>
-              <w:rPr>
-                <w:lang w:val="en-US"/>
-              </w:rPr>
-              <w:t>coordenadasRectangulo</w:t>
-            </w:r>
-            <w:proofErr w:type="spellEnd"/>
-            <w:r>
-              <w:rPr>
-                <w:lang w:val="en-US"/>
-              </w:rPr>
-              <w:t xml:space="preserve">: </w:t>
-            </w:r>
-            <w:proofErr w:type="spellStart"/>
-            <w:r>
-              <w:rPr>
-                <w:lang w:val="en-US"/>
-              </w:rPr>
-              <w:t>Coordenadas</w:t>
-            </w:r>
-            <w:proofErr w:type="spellEnd"/>
+              <w:t xml:space="preserve">                 coordenadasRectangulo: Coordenadas</w:t>
+            </w:r>
           </w:p>
           <w:p>
             <w:r>
@@ -1480,38 +1407,13 @@
               </w:rPr>
               <w:t xml:space="preserve">                 </w:t>
             </w:r>
-            <w:proofErr w:type="spellStart"/>
-            <w:proofErr w:type="gramStart"/>
-            <w:r>
-              <w:t>ancho,alto</w:t>
-            </w:r>
-            <w:proofErr w:type="gramEnd"/>
-            <w:r>
-              <w:t>,distanciaEntreRectangulo</w:t>
-            </w:r>
-            <w:proofErr w:type="spellEnd"/>
-            <w:r>
-              <w:t>: entero</w:t>
+            <w:r>
+              <w:t>ancho,alto,distanciaEntreRectangulo: entero</w:t>
             </w:r>
           </w:p>
           <w:p>
-            <w:pPr>
-              <w:rPr>
-                <w:lang w:val="en-US"/>
-              </w:rPr>
-            </w:pPr>
-            <w:r>
-              <w:t xml:space="preserve">                 </w:t>
-            </w:r>
-            <w:proofErr w:type="spellStart"/>
-            <w:proofErr w:type="gramStart"/>
-            <w:r>
-              <w:t>anchoLienzo,altoLienzo</w:t>
-            </w:r>
-            <w:proofErr w:type="spellEnd"/>
-            <w:proofErr w:type="gramEnd"/>
-            <w:r>
-              <w:t>: entero</w:t>
+            <w:r>
+              <w:t xml:space="preserve">                 anchoLienzo,altoLienzo: entero</w:t>
             </w:r>
           </w:p>
         </w:tc>
@@ -1519,265 +1421,144 @@
       <w:tr>
         <w:tc>
           <w:tcPr>
-            <w:tcW w:w="7790" w:type="dxa"/>
+            <w:tcW w:w="8363" w:type="dxa"/>
           </w:tcPr>
           <w:p>
-            <w:pPr>
-              <w:rPr>
-                <w:lang w:val="en-US"/>
-              </w:rPr>
-            </w:pPr>
-            <w:proofErr w:type="spellStart"/>
             <w:r>
               <w:rPr>
                 <w:b/>
                 <w:bCs/>
                 <w:u w:val="single"/>
-                <w:lang w:val="en-US"/>
-              </w:rPr>
-              <w:t>Nombre</w:t>
-            </w:r>
-            <w:proofErr w:type="spellEnd"/>
-            <w:r>
-              <w:rPr>
-                <w:b/>
-                <w:bCs/>
-                <w:u w:val="single"/>
-                <w:lang w:val="en-US"/>
-              </w:rPr>
-              <w:t xml:space="preserve"> </w:t>
-            </w:r>
-            <w:proofErr w:type="spellStart"/>
-            <w:r>
-              <w:rPr>
-                <w:b/>
-                <w:bCs/>
-                <w:u w:val="single"/>
-                <w:lang w:val="en-US"/>
-              </w:rPr>
-              <w:t>Algoritmo</w:t>
-            </w:r>
-            <w:proofErr w:type="spellEnd"/>
-            <w:r>
-              <w:rPr>
-                <w:b/>
-                <w:bCs/>
-                <w:u w:val="single"/>
-                <w:lang w:val="en-US"/>
-              </w:rPr>
-              <w:t>:</w:t>
-            </w:r>
-            <w:r>
-              <w:rPr>
-                <w:lang w:val="en-US"/>
-              </w:rPr>
-              <w:t xml:space="preserve"> </w:t>
-            </w:r>
-            <w:proofErr w:type="spellStart"/>
-            <w:r>
-              <w:rPr>
-                <w:lang w:val="en-US"/>
-              </w:rPr>
-              <w:t>dibuja_rectangulos</w:t>
-            </w:r>
-            <w:proofErr w:type="spellEnd"/>
+              </w:rPr>
+              <w:t>Nombre Algoritmo:</w:t>
+            </w:r>
+            <w:r>
+              <w:t xml:space="preserve"> dibuja_rectangulos</w:t>
+            </w:r>
           </w:p>
           <w:p>
             <w:pPr>
               <w:rPr>
                 <w:b/>
                 <w:bCs/>
-                <w:lang w:val="en-US"/>
               </w:rPr>
             </w:pPr>
             <w:r>
               <w:rPr>
                 <w:b/>
                 <w:bCs/>
-                <w:lang w:val="en-US"/>
-              </w:rPr>
-              <w:t xml:space="preserve">   </w:t>
-            </w:r>
-            <w:proofErr w:type="spellStart"/>
+              </w:rPr>
+              <w:t xml:space="preserve">   Algoritmo:  </w:t>
+            </w:r>
+          </w:p>
+          <w:p>
+            <w:r>
+              <w:t>Inicio</w:t>
+            </w:r>
+          </w:p>
+          <w:p>
+            <w:r>
+              <w:t>anchoLienzo &lt;- 440;</w:t>
+            </w:r>
+          </w:p>
+          <w:p>
+            <w:r>
+              <w:t>altoLienzo &lt;- 420;</w:t>
+            </w:r>
+          </w:p>
+          <w:p>
+            <w:r>
+              <w:t>distancia</w:t>
+            </w:r>
+            <w:r>
+              <w:t>EntreRectangulos &lt;- 20;</w:t>
+            </w:r>
+          </w:p>
+          <w:p>
+            <w:r>
+              <w:t>anchoRectangulo &lt;- 40;</w:t>
+            </w:r>
+          </w:p>
+          <w:p>
+            <w:r>
+              <w:t>altoRectangulo &lt;- 20;</w:t>
+            </w:r>
+          </w:p>
+          <w:p>
             <w:r>
               <w:rPr>
                 <w:b/>
                 <w:bCs/>
-                <w:lang w:val="en-US"/>
-              </w:rPr>
-              <w:t>Algoritmo</w:t>
-            </w:r>
-            <w:proofErr w:type="spellEnd"/>
-            <w:r>
-              <w:rPr>
-                <w:b/>
-                <w:bCs/>
-                <w:lang w:val="en-US"/>
-              </w:rPr>
-              <w:t xml:space="preserve">:  </w:t>
+              </w:rPr>
+              <w:t>Para</w:t>
+            </w:r>
+            <w:r>
+              <w:t xml:space="preserve"> x&lt;-coordenadasRectangulo.x</w:t>
+            </w:r>
+            <w:r>
+              <w:t xml:space="preserve"> hasta anchoLienzo con paso (ancho+distanciaEntreRectangulo)hacer</w:t>
+            </w:r>
+          </w:p>
+          <w:p>
+            <w:r>
+              <w:t xml:space="preserve">           Dibujar un rectángulo en (x,coordenadasRectangulo.y)condimensiones ancho y alto</w:t>
             </w:r>
           </w:p>
           <w:p>
             <w:pPr>
               <w:rPr>
-                <w:lang w:val="en-US"/>
+                <w:b/>
+                <w:bCs/>
               </w:rPr>
             </w:pPr>
-            <w:proofErr w:type="spellStart"/>
-            <w:r>
-              <w:rPr>
-                <w:lang w:val="en-US"/>
-              </w:rPr>
-              <w:t>Inicio</w:t>
-            </w:r>
-            <w:proofErr w:type="spellEnd"/>
+            <w:r>
+              <w:rPr>
+                <w:b/>
+                <w:bCs/>
+              </w:rPr>
+              <w:t xml:space="preserve"> </w:t>
+            </w:r>
+            <w:r>
+              <w:rPr>
+                <w:b/>
+                <w:bCs/>
+              </w:rPr>
+              <w:t>Fin para</w:t>
+            </w:r>
+            <w:r>
+              <w:rPr>
+                <w:b/>
+                <w:bCs/>
+              </w:rPr>
+              <w:t xml:space="preserve">  </w:t>
+            </w:r>
           </w:p>
           <w:p>
             <w:pPr>
               <w:rPr>
-                <w:lang w:val="en-US"/>
-              </w:rPr>
-            </w:pPr>
-            <w:proofErr w:type="spellStart"/>
-            <w:r>
-              <w:rPr>
-                <w:lang w:val="en-US"/>
-              </w:rPr>
-              <w:t>anchoLienzo</w:t>
-            </w:r>
-            <w:proofErr w:type="spellEnd"/>
-            <w:r>
-              <w:rPr>
-                <w:lang w:val="en-US"/>
-              </w:rPr>
-              <w:t xml:space="preserve"> &lt;- 440;</w:t>
-            </w:r>
-          </w:p>
-          <w:p>
-            <w:pPr>
-              <w:rPr>
-                <w:lang w:val="en-US"/>
-              </w:rPr>
-            </w:pPr>
-            <w:proofErr w:type="spellStart"/>
-            <w:r>
-              <w:rPr>
-                <w:lang w:val="en-US"/>
-              </w:rPr>
-              <w:t>altoLienzo</w:t>
-            </w:r>
-            <w:proofErr w:type="spellEnd"/>
-            <w:r>
-              <w:rPr>
-                <w:lang w:val="en-US"/>
-              </w:rPr>
-              <w:t xml:space="preserve"> &lt;- 420;</w:t>
-            </w:r>
-          </w:p>
-          <w:p>
-            <w:pPr>
-              <w:rPr>
-                <w:lang w:val="en-US"/>
-              </w:rPr>
-            </w:pPr>
-            <w:proofErr w:type="spellStart"/>
-            <w:r>
-              <w:rPr>
-                <w:lang w:val="en-US"/>
-              </w:rPr>
-              <w:t>distancia</w:t>
-            </w:r>
-            <w:r>
-              <w:rPr>
-                <w:lang w:val="en-US"/>
-              </w:rPr>
-              <w:t>EntreRectangulos</w:t>
-            </w:r>
-            <w:proofErr w:type="spellEnd"/>
-            <w:r>
-              <w:rPr>
-                <w:lang w:val="en-US"/>
-              </w:rPr>
-              <w:t xml:space="preserve"> &lt;- 20;</w:t>
-            </w:r>
-          </w:p>
-          <w:p>
-            <w:pPr>
-              <w:rPr>
-                <w:lang w:val="en-US"/>
-              </w:rPr>
-            </w:pPr>
-            <w:proofErr w:type="spellStart"/>
-            <w:r>
-              <w:rPr>
-                <w:lang w:val="en-US"/>
-              </w:rPr>
-              <w:t>anchoRectangulo</w:t>
-            </w:r>
-            <w:proofErr w:type="spellEnd"/>
-            <w:r>
-              <w:rPr>
-                <w:lang w:val="en-US"/>
-              </w:rPr>
-              <w:t xml:space="preserve"> &lt;- 40;</w:t>
-            </w:r>
-          </w:p>
-          <w:p>
-            <w:pPr>
-              <w:rPr>
-                <w:lang w:val="en-US"/>
-              </w:rPr>
-            </w:pPr>
-            <w:proofErr w:type="spellStart"/>
-            <w:r>
-              <w:rPr>
-                <w:lang w:val="en-US"/>
-              </w:rPr>
-              <w:t>altoRectangulo</w:t>
-            </w:r>
-            <w:proofErr w:type="spellEnd"/>
-            <w:r>
-              <w:rPr>
-                <w:lang w:val="en-US"/>
-              </w:rPr>
-              <w:t xml:space="preserve"> &lt;- 20;</w:t>
-            </w:r>
-          </w:p>
-          <w:p>
-            <w:pPr>
-              <w:rPr>
                 <w:b/>
                 <w:bCs/>
-                <w:lang w:val="en-US"/>
               </w:rPr>
             </w:pPr>
             <w:r>
               <w:rPr>
                 <w:b/>
                 <w:bCs/>
-                <w:lang w:val="en-US"/>
-              </w:rPr>
-              <w:t xml:space="preserve">      </w:t>
+              </w:rPr>
+              <w:t>Fin</w:t>
             </w:r>
             <w:r>
               <w:rPr>
                 <w:b/>
                 <w:bCs/>
-                <w:lang w:val="en-US"/>
-              </w:rPr>
-              <w:t xml:space="preserve">             </w:t>
+              </w:rPr>
+              <w:t xml:space="preserve">                </w:t>
             </w:r>
           </w:p>
         </w:tc>
       </w:tr>
     </w:tbl>
-    <w:p>
-      <w:pPr>
-        <w:rPr>
-          <w:lang w:val="en-US"/>
-        </w:rPr>
-      </w:pPr>
-    </w:p>
+    <w:p/>
     <w:p/>
     <w:p/>
     <w:p/>
@@ -1819,23 +1600,7 @@
     </w:p>
     <w:p>
       <w:r>
-        <w:t xml:space="preserve">Se deben enunciar las fuentes (apuntes de la materia, páginas web, videos de </w:t>
-      </w:r>
-      <w:proofErr w:type="spellStart"/>
-      <w:r>
-        <w:t>youtube</w:t>
-      </w:r>
-      <w:proofErr w:type="spellEnd"/>
-      <w:r>
-        <w:t xml:space="preserve">, libro (nombre, autores, año), </w:t>
-      </w:r>
-      <w:proofErr w:type="spellStart"/>
-      <w:r>
-        <w:t>etc</w:t>
-      </w:r>
-      <w:proofErr w:type="spellEnd"/>
-      <w:r>
-        <w:t>)</w:t>
+        <w:t>Se deben enunciar las fuentes (apuntes de la materia, páginas web, videos de youtube, libro (nombre, autores, año), etc)</w:t>
       </w:r>
     </w:p>
     <w:p/>
@@ -2070,23 +1835,7 @@
               <w:sz w:val="20"/>
               <w:szCs w:val="20"/>
             </w:rPr>
-            <w:t xml:space="preserve">Trabajo Practico </w:t>
-          </w:r>
-          <w:proofErr w:type="spellStart"/>
-          <w:r>
-            <w:rPr>
-              <w:sz w:val="20"/>
-              <w:szCs w:val="20"/>
-            </w:rPr>
-            <w:t>N°</w:t>
-          </w:r>
-          <w:proofErr w:type="spellEnd"/>
-          <w:r>
-            <w:rPr>
-              <w:sz w:val="20"/>
-              <w:szCs w:val="20"/>
-            </w:rPr>
-            <w:t xml:space="preserve"> / Actividad</w:t>
+            <w:t>Trabajo Practico N° / Actividad</w:t>
           </w:r>
         </w:p>
       </w:tc>
@@ -2123,7 +1872,7 @@
               <v:shape id="_x0000_i1026" type="#_x0000_t75" style="width:78.15pt;height:44.85pt" o:ole="">
                 <v:imagedata r:id="rId2" o:title=""/>
               </v:shape>
-              <o:OLEObject Type="Embed" ProgID="PBrush" ShapeID="_x0000_i1026" DrawAspect="Content" ObjectID="_1774365457" r:id="rId3"/>
+              <o:OLEObject Type="Embed" ProgID="PBrush" ShapeID="_x0000_i1026" DrawAspect="Content" ObjectID="_1774368851" r:id="rId3"/>
             </w:object>
           </w:r>
         </w:p>
@@ -2341,7 +2090,7 @@
               <v:shape id="_x0000_i1027" type="#_x0000_t75" style="width:78.15pt;height:44.85pt">
                 <v:imagedata r:id="rId2" o:title=""/>
               </v:shape>
-              <o:OLEObject Type="Embed" ProgID="PBrush" ShapeID="_x0000_i1027" DrawAspect="Content" ObjectID="_1774365458" r:id="rId3"/>
+              <o:OLEObject Type="Embed" ProgID="PBrush" ShapeID="_x0000_i1027" DrawAspect="Content" ObjectID="_1774368852" r:id="rId3"/>
             </w:object>
           </w:r>
         </w:p>

</xml_diff>

<commit_message>
Actualice el archivo word
Realice los ultimos cambios al archivo word
</commit_message>
<xml_diff>
--- a/Ejercicio03Mamani,Fernando.docx
+++ b/Ejercicio03Mamani,Fernando.docx
@@ -206,7 +206,7 @@
                 <v:shape id="_x0000_i1025" type="#_x0000_t75" style="width:78.15pt;height:44.85pt" o:ole="">
                   <v:imagedata r:id="rId8" o:title=""/>
                 </v:shape>
-                <o:OLEObject Type="Embed" ProgID="PBrush" ShapeID="_x0000_i1025" DrawAspect="Content" ObjectID="_1774368850" r:id="rId9"/>
+                <o:OLEObject Type="Embed" ProgID="PBrush" ShapeID="_x0000_i1025" DrawAspect="Content" ObjectID="_1774550494" r:id="rId9"/>
               </w:object>
             </w:r>
           </w:p>
@@ -864,8 +864,6 @@
                           </w14:textOutline>
                         </w:rPr>
                       </w:pPr>
-                      <w:proofErr w:type="spellStart"/>
-                      <w:proofErr w:type="gramStart"/>
                       <w:r>
                         <w:rPr>
                           <w:color w:val="000000" w:themeColor="text1"/>
@@ -884,8 +882,6 @@
                         </w:rPr>
                         <w:t>Mamani,Fernando</w:t>
                       </w:r>
-                      <w:proofErr w:type="spellEnd"/>
-                      <w:proofErr w:type="gramEnd"/>
                       <w:r>
                         <w:rPr>
                           <w:color w:val="000000" w:themeColor="text1"/>
@@ -1374,7 +1370,6 @@
                 <w:b/>
                 <w:bCs/>
                 <w:u w:val="single"/>
-                <w:lang w:val="en-US"/>
               </w:rPr>
             </w:pPr>
             <w:r>
@@ -1382,29 +1377,17 @@
                 <w:b/>
                 <w:bCs/>
                 <w:u w:val="single"/>
-                <w:lang w:val="en-US"/>
               </w:rPr>
               <w:t>Variables:</w:t>
             </w:r>
           </w:p>
           <w:p>
-            <w:pPr>
-              <w:rPr>
-                <w:lang w:val="en-US"/>
-              </w:rPr>
-            </w:pPr>
-            <w:r>
-              <w:rPr>
-                <w:lang w:val="en-US"/>
-              </w:rPr>
+            <w:r>
               <w:t xml:space="preserve">                 coordenadasRectangulo: Coordenadas</w:t>
             </w:r>
           </w:p>
           <w:p>
             <w:r>
-              <w:rPr>
-                <w:lang w:val="en-US"/>
-              </w:rPr>
               <w:t xml:space="preserve">                 </w:t>
             </w:r>
             <w:r>
@@ -1496,7 +1479,28 @@
               <w:t xml:space="preserve"> x&lt;-coordenadasRectangulo.x</w:t>
             </w:r>
             <w:r>
-              <w:t xml:space="preserve"> hasta anchoLienzo con paso (ancho+distanciaEntreRectangulo)hacer</w:t>
+              <w:t xml:space="preserve"> hasta anchoLienzo con paso (ancho+distanciaEntreRectangulo)</w:t>
+            </w:r>
+            <w:r>
+              <w:t xml:space="preserve"> </w:t>
+            </w:r>
+            <w:r>
+              <w:t>hacer</w:t>
+            </w:r>
+          </w:p>
+          <w:p>
+            <w:r>
+              <w:t xml:space="preserve">     </w:t>
+            </w:r>
+            <w:r>
+              <w:rPr>
+                <w:b/>
+                <w:bCs/>
+              </w:rPr>
+              <w:t xml:space="preserve">  Para </w:t>
+            </w:r>
+            <w:r>
+              <w:t>y&lt;-coordenadasRectangulo.y hasta altoLienzo con paso (alto+distanciaEntreRectangulo) hacer</w:t>
             </w:r>
           </w:p>
           <w:p>
@@ -1512,25 +1516,14 @@
               </w:rPr>
             </w:pPr>
             <w:r>
+              <w:t xml:space="preserve">       </w:t>
+            </w:r>
+            <w:r>
               <w:rPr>
                 <w:b/>
                 <w:bCs/>
               </w:rPr>
-              <w:t xml:space="preserve"> </w:t>
-            </w:r>
-            <w:r>
-              <w:rPr>
-                <w:b/>
-                <w:bCs/>
-              </w:rPr>
               <w:t>Fin para</w:t>
-            </w:r>
-            <w:r>
-              <w:rPr>
-                <w:b/>
-                <w:bCs/>
-              </w:rPr>
-              <w:t xml:space="preserve">  </w:t>
             </w:r>
           </w:p>
           <w:p>
@@ -1545,15 +1538,60 @@
                 <w:b/>
                 <w:bCs/>
               </w:rPr>
-              <w:t>Fin</w:t>
+              <w:t xml:space="preserve"> </w:t>
             </w:r>
             <w:r>
               <w:rPr>
                 <w:b/>
                 <w:bCs/>
               </w:rPr>
+              <w:t>Fin para</w:t>
+            </w:r>
+            <w:r>
+              <w:rPr>
+                <w:b/>
+                <w:bCs/>
+              </w:rPr>
+              <w:t xml:space="preserve">  </w:t>
+            </w:r>
+          </w:p>
+          <w:p>
+            <w:pPr>
+              <w:rPr>
+                <w:b/>
+                <w:bCs/>
+              </w:rPr>
+            </w:pPr>
+            <w:r>
+              <w:rPr>
+                <w:b/>
+                <w:bCs/>
+              </w:rPr>
+              <w:t>Fin</w:t>
+            </w:r>
+            <w:r>
+              <w:rPr>
+                <w:b/>
+                <w:bCs/>
+              </w:rPr>
               <w:t xml:space="preserve">                </w:t>
             </w:r>
+          </w:p>
+        </w:tc>
+      </w:tr>
+      <w:tr>
+        <w:tc>
+          <w:tcPr>
+            <w:tcW w:w="8363" w:type="dxa"/>
+          </w:tcPr>
+          <w:p>
+            <w:pPr>
+              <w:rPr>
+                <w:b/>
+                <w:bCs/>
+                <w:u w:val="single"/>
+              </w:rPr>
+            </w:pPr>
           </w:p>
         </w:tc>
       </w:tr>
@@ -1590,12 +1628,23 @@
     </w:p>
     <w:p>
       <w:r>
-        <w:t>Párrafos de las conclusiones</w:t>
+        <w:tab/>
+        <w:t>Termine la realizacion del ejercicio con el for anidado para poder dibujar los rectángulos tanot en x como en y. Me costo un poco encontrar la solución, creo que deberíamos practicar un poco mas estos temas.</w:t>
       </w:r>
     </w:p>
     <w:p>
       <w:r>
         <w:t>Fuentes bibliográficas</w:t>
+      </w:r>
+    </w:p>
+    <w:p>
+      <w:r>
+        <w:t>Clase 03/09/24.</w:t>
+      </w:r>
+    </w:p>
+    <w:p>
+      <w:r>
+        <w:t>Ejemplo del for anidado en el aula virtual.</w:t>
       </w:r>
     </w:p>
     <w:p>
@@ -1872,7 +1921,7 @@
               <v:shape id="_x0000_i1026" type="#_x0000_t75" style="width:78.15pt;height:44.85pt" o:ole="">
                 <v:imagedata r:id="rId2" o:title=""/>
               </v:shape>
-              <o:OLEObject Type="Embed" ProgID="PBrush" ShapeID="_x0000_i1026" DrawAspect="Content" ObjectID="_1774368851" r:id="rId3"/>
+              <o:OLEObject Type="Embed" ProgID="PBrush" ShapeID="_x0000_i1026" DrawAspect="Content" ObjectID="_1774550495" r:id="rId3"/>
             </w:object>
           </w:r>
         </w:p>
@@ -2090,7 +2139,7 @@
               <v:shape id="_x0000_i1027" type="#_x0000_t75" style="width:78.15pt;height:44.85pt">
                 <v:imagedata r:id="rId2" o:title=""/>
               </v:shape>
-              <o:OLEObject Type="Embed" ProgID="PBrush" ShapeID="_x0000_i1027" DrawAspect="Content" ObjectID="_1774368852" r:id="rId3"/>
+              <o:OLEObject Type="Embed" ProgID="PBrush" ShapeID="_x0000_i1027" DrawAspect="Content" ObjectID="_1774550496" r:id="rId3"/>
             </w:object>
           </w:r>
         </w:p>

</xml_diff>